<commit_message>
changed mode of income from very rich to one percent
</commit_message>
<xml_diff>
--- a/Assignment3.docx
+++ b/Assignment3.docx
@@ -2764,7 +2764,7 @@
         </m:r>
       </m:oMath>
       <w:r>
-        <w:t xml:space="preserve">). We will use the mode income (very rich), the mode age (to 30), and average NEP (38.366) to calculate willingness to pay using:</w:t>
+        <w:t xml:space="preserve">). We will use the mode income (one percent), the mode age (to 30), and average NEP (38.366) to calculate willingness to pay using:</w:t>
       </w:r>
     </w:p>
     <w:p>
@@ -2785,7 +2785,7 @@
           <m:t>+</m:t>
         </m:r>
         <m:r>
-          <m:t>0.0468</m:t>
+          <m:t>0.0088</m:t>
         </m:r>
         <m:r>
           <m:t>(</m:t>
@@ -2812,7 +2812,19 @@
           <m:t> </m:t>
         </m:r>
         <m:r>
-          <m:t>V</m:t>
+          <m:t>O</m:t>
+        </m:r>
+        <m:r>
+          <m:t>n</m:t>
+        </m:r>
+        <m:r>
+          <m:t>e</m:t>
+        </m:r>
+        <m:r>
+          <m:t> </m:t>
+        </m:r>
+        <m:r>
+          <m:t>P</m:t>
         </m:r>
         <m:r>
           <m:t>e</m:t>
@@ -2821,22 +2833,16 @@
           <m:t>r</m:t>
         </m:r>
         <m:r>
-          <m:t>y</m:t>
-        </m:r>
-        <m:r>
-          <m:t> </m:t>
-        </m:r>
-        <m:r>
-          <m:t>R</m:t>
-        </m:r>
-        <m:r>
-          <m:t>i</m:t>
-        </m:r>
-        <m:r>
           <m:t>c</m:t>
         </m:r>
         <m:r>
-          <m:t>h</m:t>
+          <m:t>e</m:t>
+        </m:r>
+        <m:r>
+          <m:t>n</m:t>
+        </m:r>
+        <m:r>
+          <m:t>t</m:t>
         </m:r>
         <m:r>
           <m:t>)</m:t>
@@ -3142,7 +3148,7 @@
           <m:t>=</m:t>
         </m:r>
         <m:r>
-          <m:t>318.01</m:t>
+          <m:t>282.52</m:t>
         </m:r>
       </m:oMath>
     </w:p>
@@ -3193,7 +3199,7 @@
           <m:t>+</m:t>
         </m:r>
         <m:r>
-          <m:t>0.0468</m:t>
+          <m:t>0.0088</m:t>
         </m:r>
         <m:r>
           <m:t>(</m:t>
@@ -3220,7 +3226,19 @@
           <m:t> </m:t>
         </m:r>
         <m:r>
-          <m:t>V</m:t>
+          <m:t>O</m:t>
+        </m:r>
+        <m:r>
+          <m:t>n</m:t>
+        </m:r>
+        <m:r>
+          <m:t>e</m:t>
+        </m:r>
+        <m:r>
+          <m:t> </m:t>
+        </m:r>
+        <m:r>
+          <m:t>P</m:t>
         </m:r>
         <m:r>
           <m:t>e</m:t>
@@ -3229,22 +3247,16 @@
           <m:t>r</m:t>
         </m:r>
         <m:r>
-          <m:t>y</m:t>
-        </m:r>
-        <m:r>
-          <m:t> </m:t>
-        </m:r>
-        <m:r>
-          <m:t>R</m:t>
-        </m:r>
-        <m:r>
-          <m:t>i</m:t>
-        </m:r>
-        <m:r>
           <m:t>c</m:t>
         </m:r>
         <m:r>
-          <m:t>h</m:t>
+          <m:t>e</m:t>
+        </m:r>
+        <m:r>
+          <m:t>n</m:t>
+        </m:r>
+        <m:r>
+          <m:t>t</m:t>
         </m:r>
         <m:r>
           <m:t>)</m:t>
@@ -3442,7 +3454,7 @@
           <m:t>=</m:t>
         </m:r>
         <m:r>
-          <m:t>47700914</m:t>
+          <m:t>42378337</m:t>
         </m:r>
       </m:oMath>
     </w:p>
@@ -3485,7 +3497,7 @@
         </w:numPr>
       </w:pPr>
       <w:r>
-        <w:t xml:space="preserve">Total benefits to Santa Barbara households = $47700914</w:t>
+        <w:t xml:space="preserve">Total benefits to Santa Barbara households = $42378337</w:t>
       </w:r>
     </w:p>
     <w:p>
@@ -3802,6 +3814,25 @@
       <w:bookmarkEnd w:id="31"/>
       <w:r>
         <w:t xml:space="preserve">8b. What would be the social value of allowing ships to enter the carbon trading market?</w:t>
+      </w:r>
+    </w:p>
+    <w:p>
+      <w:pPr>
+        <w:pStyle w:val="FirstParagraph"/>
+      </w:pPr>
+      <w:r>
+        <w:t xml:space="preserve">The social value of the carbon trading market would be the total benefits minus the costs of the program. If the ships are voluntarily reducing speed, then the $7 million costs are avoided. Therefore, the social value of allowing ships to enter the carbon trading market will be the Total Benefit calculated from problem 5.</w:t>
+      </w:r>
+    </w:p>
+    <w:p>
+      <w:pPr>
+        <w:pStyle w:val="BodyText"/>
+      </w:pPr>
+      <w:r>
+        <w:t xml:space="preserve"> </w:t>
+      </w:r>
+      <w:r>
+        <w:t xml:space="preserve">Social value = 42378337</w:t>
       </w:r>
     </w:p>
     <w:sectPr/>
@@ -3912,7 +3943,7 @@
     </w:lvl>
   </w:abstractNum>
   <w:abstractNum w:abstractNumId="990">
-    <w:nsid w:val="859b1f37"/>
+    <w:nsid w:val="f240c824"/>
     <w:multiLevelType w:val="multilevel"/>
     <w:lvl w:ilvl="0">
       <w:numFmt w:val="bullet"/>
@@ -3993,7 +4024,7 @@
     </w:lvl>
   </w:abstractNum>
   <w:abstractNum w:abstractNumId="99711">
-    <w:nsid w:val="a8079f4b"/>
+    <w:nsid w:val="7cf9a9f0"/>
     <w:multiLevelType w:val="multilevel"/>
     <w:lvl w:ilvl="0">
       <w:start w:val="1"/>
@@ -4081,7 +4112,7 @@
     </w:lvl>
   </w:abstractNum>
   <w:abstractNum w:abstractNumId="991">
-    <w:nsid w:val="a9b38cd3"/>
+    <w:nsid w:val="2fefa216"/>
     <w:multiLevelType w:val="multilevel"/>
     <w:lvl w:ilvl="0">
       <w:numFmt w:val="bullet"/>

</xml_diff>

<commit_message>
Logit: it's the same.
</commit_message>
<xml_diff>
--- a/Assignment3.docx
+++ b/Assignment3.docx
@@ -3943,7 +3943,7 @@
     </w:lvl>
   </w:abstractNum>
   <w:abstractNum w:abstractNumId="990">
-    <w:nsid w:val="f240c824"/>
+    <w:nsid w:val="1532e00c"/>
     <w:multiLevelType w:val="multilevel"/>
     <w:lvl w:ilvl="0">
       <w:numFmt w:val="bullet"/>
@@ -4024,7 +4024,7 @@
     </w:lvl>
   </w:abstractNum>
   <w:abstractNum w:abstractNumId="99711">
-    <w:nsid w:val="7cf9a9f0"/>
+    <w:nsid w:val="d167b382"/>
     <w:multiLevelType w:val="multilevel"/>
     <w:lvl w:ilvl="0">
       <w:start w:val="1"/>
@@ -4112,7 +4112,7 @@
     </w:lvl>
   </w:abstractNum>
   <w:abstractNum w:abstractNumId="991">
-    <w:nsid w:val="2fefa216"/>
+    <w:nsid w:val="7982049a"/>
     <w:multiLevelType w:val="multilevel"/>
     <w:lvl w:ilvl="0">
       <w:numFmt w:val="bullet"/>

</xml_diff>